<commit_message>
edited or completed work
</commit_message>
<xml_diff>
--- a/Design level use case descriptors.docx
+++ b/Design level use case descriptors.docx
@@ -803,7 +803,19 @@
               <w:rPr>
                 <w:rFonts w:cstheme="minorHAnsi"/>
               </w:rPr>
-              <w:t>clicks on the “Return” button</w:t>
+              <w:t>clicks on the “</w:t>
+            </w:r>
+            <w:r>
+              <w:rPr>
+                <w:rFonts w:cstheme="minorHAnsi"/>
+              </w:rPr>
+              <w:t>No</w:t>
+            </w:r>
+            <w:r>
+              <w:rPr>
+                <w:rFonts w:cstheme="minorHAnsi"/>
+              </w:rPr>
+              <w:t>” button</w:t>
             </w:r>
             <w:r>
               <w:rPr>
@@ -2557,7 +2569,23 @@
                 <w:sz w:val="22"/>
                 <w:szCs w:val="22"/>
               </w:rPr>
-              <w:t>: The assistant administrator clicks on the “Return” button.</w:t>
+              <w:t>: The assistant administrator clicks on the “</w:t>
+            </w:r>
+            <w:r>
+              <w:rPr>
+                <w:rFonts w:cstheme="minorHAnsi"/>
+                <w:sz w:val="22"/>
+                <w:szCs w:val="22"/>
+              </w:rPr>
+              <w:t>No</w:t>
+            </w:r>
+            <w:r>
+              <w:rPr>
+                <w:rFonts w:cstheme="minorHAnsi"/>
+                <w:sz w:val="22"/>
+                <w:szCs w:val="22"/>
+              </w:rPr>
+              <w:t>” button.</w:t>
             </w:r>
           </w:p>
           <w:p>
@@ -3030,7 +3058,23 @@
                 <w:sz w:val="22"/>
                 <w:szCs w:val="22"/>
               </w:rPr>
-              <w:t>a1: The assistant administrator clicks on the “Return” button.</w:t>
+              <w:t>a1: The assistant administrator clicks on the “</w:t>
+            </w:r>
+            <w:r>
+              <w:rPr>
+                <w:rFonts w:cstheme="minorHAnsi"/>
+                <w:sz w:val="22"/>
+                <w:szCs w:val="22"/>
+              </w:rPr>
+              <w:t>No</w:t>
+            </w:r>
+            <w:r>
+              <w:rPr>
+                <w:rFonts w:cstheme="minorHAnsi"/>
+                <w:sz w:val="22"/>
+                <w:szCs w:val="22"/>
+              </w:rPr>
+              <w:t>” button.</w:t>
             </w:r>
           </w:p>
           <w:p>
@@ -4105,7 +4149,19 @@
               <w:rPr>
                 <w:rFonts w:cstheme="minorHAnsi"/>
               </w:rPr>
-              <w:t>Step 12: The assistant administrator clicks on the “Return” button.</w:t>
+              <w:t>Step 12: The assistant administrator clicks on the “</w:t>
+            </w:r>
+            <w:r>
+              <w:rPr>
+                <w:rFonts w:cstheme="minorHAnsi"/>
+              </w:rPr>
+              <w:t>No</w:t>
+            </w:r>
+            <w:r>
+              <w:rPr>
+                <w:rFonts w:cstheme="minorHAnsi"/>
+              </w:rPr>
+              <w:t>” button.</w:t>
             </w:r>
           </w:p>
           <w:p>
@@ -6976,7 +7032,15 @@
                 <w:sz w:val="22"/>
                 <w:szCs w:val="22"/>
               </w:rPr>
-              <w:t>Step 1</w:t>
+              <w:t xml:space="preserve">Step </w:t>
+            </w:r>
+            <w:r>
+              <w:rPr>
+                <w:rFonts w:cstheme="minorHAnsi"/>
+                <w:sz w:val="22"/>
+                <w:szCs w:val="22"/>
+              </w:rPr>
+              <w:t>1</w:t>
             </w:r>
             <w:r>
               <w:rPr>
@@ -6992,48 +7056,48 @@
                 <w:sz w:val="22"/>
                 <w:szCs w:val="22"/>
               </w:rPr>
-              <w:t xml:space="preserve">: The assistant administrator </w:t>
-            </w:r>
-            <w:r>
-              <w:rPr>
-                <w:rFonts w:cstheme="minorHAnsi"/>
-                <w:sz w:val="22"/>
-                <w:szCs w:val="22"/>
-              </w:rPr>
-              <w:t>clicks on the “Return” button</w:t>
-            </w:r>
-            <w:r>
-              <w:rPr>
-                <w:rFonts w:cstheme="minorHAnsi"/>
-                <w:sz w:val="22"/>
-                <w:szCs w:val="22"/>
-              </w:rPr>
-              <w:t>.</w:t>
-            </w:r>
-          </w:p>
-          <w:p>
-            <w:pPr>
-              <w:rPr>
-                <w:rFonts w:cstheme="minorHAnsi"/>
-                <w:sz w:val="22"/>
-                <w:szCs w:val="22"/>
-              </w:rPr>
-            </w:pPr>
-            <w:r>
-              <w:rPr>
-                <w:rFonts w:cstheme="minorHAnsi"/>
-                <w:sz w:val="22"/>
-                <w:szCs w:val="22"/>
-              </w:rPr>
-              <w:t>Step 1</w:t>
-            </w:r>
-            <w:r>
-              <w:rPr>
-                <w:rFonts w:cstheme="minorHAnsi"/>
-                <w:sz w:val="22"/>
-                <w:szCs w:val="22"/>
-              </w:rPr>
-              <w:t>9</w:t>
+              <w:t>: The assistant administrator clicks on the “</w:t>
+            </w:r>
+            <w:r>
+              <w:rPr>
+                <w:rFonts w:cstheme="minorHAnsi"/>
+                <w:sz w:val="22"/>
+                <w:szCs w:val="22"/>
+              </w:rPr>
+              <w:t>Return</w:t>
+            </w:r>
+            <w:r>
+              <w:rPr>
+                <w:rFonts w:cstheme="minorHAnsi"/>
+                <w:sz w:val="22"/>
+                <w:szCs w:val="22"/>
+              </w:rPr>
+              <w:t>” button.</w:t>
+            </w:r>
+          </w:p>
+          <w:p>
+            <w:pPr>
+              <w:rPr>
+                <w:rFonts w:cstheme="minorHAnsi"/>
+                <w:sz w:val="22"/>
+                <w:szCs w:val="22"/>
+              </w:rPr>
+            </w:pPr>
+            <w:r>
+              <w:rPr>
+                <w:rFonts w:cstheme="minorHAnsi"/>
+                <w:sz w:val="22"/>
+                <w:szCs w:val="22"/>
+              </w:rPr>
+              <w:t xml:space="preserve">Step </w:t>
+            </w:r>
+            <w:r>
+              <w:rPr>
+                <w:rFonts w:cstheme="minorHAnsi"/>
+                <w:sz w:val="22"/>
+                <w:szCs w:val="22"/>
+              </w:rPr>
+              <w:t>19</w:t>
             </w:r>
             <w:r>
               <w:rPr>
@@ -7371,15 +7435,15 @@
                 <w:sz w:val="22"/>
                 <w:szCs w:val="22"/>
               </w:rPr>
-              <w:t>Step 5a2: The system goes to step 1</w:t>
-            </w:r>
-            <w:r>
-              <w:rPr>
-                <w:rFonts w:cstheme="minorHAnsi"/>
-                <w:sz w:val="22"/>
-                <w:szCs w:val="22"/>
-              </w:rPr>
-              <w:t>9</w:t>
+              <w:t xml:space="preserve">Step 5a2: The system goes to step </w:t>
+            </w:r>
+            <w:r>
+              <w:rPr>
+                <w:rFonts w:cstheme="minorHAnsi"/>
+                <w:sz w:val="22"/>
+                <w:szCs w:val="22"/>
+              </w:rPr>
+              <w:t>19</w:t>
             </w:r>
             <w:r>
               <w:rPr>
@@ -7506,15 +7570,15 @@
                 <w:sz w:val="22"/>
                 <w:szCs w:val="22"/>
               </w:rPr>
-              <w:t>a2: The system goes to step 1</w:t>
-            </w:r>
-            <w:r>
-              <w:rPr>
-                <w:rFonts w:cstheme="minorHAnsi"/>
-                <w:sz w:val="22"/>
-                <w:szCs w:val="22"/>
-              </w:rPr>
-              <w:t>9</w:t>
+              <w:t xml:space="preserve">a2: The system goes to step </w:t>
+            </w:r>
+            <w:r>
+              <w:rPr>
+                <w:rFonts w:cstheme="minorHAnsi"/>
+                <w:sz w:val="22"/>
+                <w:szCs w:val="22"/>
+              </w:rPr>
+              <w:t>19</w:t>
             </w:r>
             <w:r>
               <w:rPr>
@@ -7624,7 +7688,24 @@
                 <w:sz w:val="22"/>
                 <w:szCs w:val="22"/>
               </w:rPr>
-              <w:t xml:space="preserve"> incorrect, displays the “Please fill in the field correctly” message.</w:t>
+              <w:t xml:space="preserve"> incorrect, displays the “</w:t>
+            </w:r>
+            <w:r>
+              <w:rPr>
+                <w:rFonts w:cstheme="minorHAnsi"/>
+                <w:sz w:val="22"/>
+                <w:szCs w:val="22"/>
+                <w:lang w:val="en-US"/>
+              </w:rPr>
+              <w:t>One or more input is either incorrect or missing</w:t>
+            </w:r>
+            <w:r>
+              <w:rPr>
+                <w:rFonts w:cstheme="minorHAnsi"/>
+                <w:sz w:val="22"/>
+                <w:szCs w:val="22"/>
+              </w:rPr>
+              <w:t>” message.</w:t>
             </w:r>
           </w:p>
           <w:p>
@@ -8664,7 +8745,19 @@
               <w:rPr>
                 <w:rFonts w:cstheme="minorHAnsi"/>
               </w:rPr>
-              <w:t>clicks on the “Return” button.</w:t>
+              <w:t>clicks on the “</w:t>
+            </w:r>
+            <w:r>
+              <w:rPr>
+                <w:rFonts w:cstheme="minorHAnsi"/>
+              </w:rPr>
+              <w:t>No</w:t>
+            </w:r>
+            <w:r>
+              <w:rPr>
+                <w:rFonts w:cstheme="minorHAnsi"/>
+              </w:rPr>
+              <w:t>” button.</w:t>
             </w:r>
           </w:p>
           <w:p>
@@ -10250,7 +10343,19 @@
               <w:rPr>
                 <w:rFonts w:cstheme="minorHAnsi"/>
               </w:rPr>
-              <w:t>: The research administrator clicks on the “Return” button.</w:t>
+              <w:t>: The research administrator clicks on the “</w:t>
+            </w:r>
+            <w:r>
+              <w:rPr>
+                <w:rFonts w:cstheme="minorHAnsi"/>
+              </w:rPr>
+              <w:t>No</w:t>
+            </w:r>
+            <w:r>
+              <w:rPr>
+                <w:rFonts w:cstheme="minorHAnsi"/>
+              </w:rPr>
+              <w:t>” button.</w:t>
             </w:r>
           </w:p>
           <w:p>
@@ -10555,7 +10660,19 @@
               <w:rPr>
                 <w:rFonts w:cstheme="minorHAnsi"/>
               </w:rPr>
-              <w:t>a1: The research administrator clicks on the “Return” button.</w:t>
+              <w:t>a1: The research administrator clicks on the “</w:t>
+            </w:r>
+            <w:r>
+              <w:rPr>
+                <w:rFonts w:cstheme="minorHAnsi"/>
+              </w:rPr>
+              <w:t>No</w:t>
+            </w:r>
+            <w:r>
+              <w:rPr>
+                <w:rFonts w:cstheme="minorHAnsi"/>
+              </w:rPr>
+              <w:t>” button.</w:t>
             </w:r>
           </w:p>
           <w:p>
@@ -11691,7 +11808,19 @@
               <w:rPr>
                 <w:rFonts w:cstheme="minorHAnsi"/>
               </w:rPr>
-              <w:t>clicks on the “Return” button</w:t>
+              <w:t>clicks on the “</w:t>
+            </w:r>
+            <w:r>
+              <w:rPr>
+                <w:rFonts w:cstheme="minorHAnsi"/>
+              </w:rPr>
+              <w:t>No</w:t>
+            </w:r>
+            <w:r>
+              <w:rPr>
+                <w:rFonts w:cstheme="minorHAnsi"/>
+              </w:rPr>
+              <w:t>” button</w:t>
             </w:r>
             <w:r>
               <w:rPr>

</xml_diff>